<commit_message>
up date to documentation
Changes to add more current links and info to how-to documents
</commit_message>
<xml_diff>
--- a/CY8CKIT-059/PSoC_5LP_Scope.docx
+++ b/CY8CKIT-059/PSoC_5LP_Scope.docx
@@ -408,7 +408,7 @@
                 <w:noProof/>
                 <w:webHidden/>
               </w:rPr>
-              <w:t>4</w:t>
+              <w:t>3</w:t>
             </w:r>
             <w:r>
               <w:rPr>
@@ -477,7 +477,7 @@
                 <w:noProof/>
                 <w:webHidden/>
               </w:rPr>
-              <w:t>5</w:t>
+              <w:t>3</w:t>
             </w:r>
             <w:r>
               <w:rPr>
@@ -546,7 +546,7 @@
                 <w:noProof/>
                 <w:webHidden/>
               </w:rPr>
-              <w:t>5</w:t>
+              <w:t>4</w:t>
             </w:r>
             <w:r>
               <w:rPr>
@@ -615,7 +615,7 @@
                 <w:noProof/>
                 <w:webHidden/>
               </w:rPr>
-              <w:t>5</w:t>
+              <w:t>4</w:t>
             </w:r>
             <w:r>
               <w:rPr>
@@ -684,7 +684,7 @@
                 <w:noProof/>
                 <w:webHidden/>
               </w:rPr>
-              <w:t>7</w:t>
+              <w:t>6</w:t>
             </w:r>
             <w:r>
               <w:rPr>
@@ -753,7 +753,7 @@
                 <w:noProof/>
                 <w:webHidden/>
               </w:rPr>
-              <w:t>7</w:t>
+              <w:t>6</w:t>
             </w:r>
             <w:r>
               <w:rPr>
@@ -822,7 +822,7 @@
                 <w:noProof/>
                 <w:webHidden/>
               </w:rPr>
-              <w:t>9</w:t>
+              <w:t>7</w:t>
             </w:r>
             <w:r>
               <w:rPr>
@@ -891,7 +891,7 @@
                 <w:noProof/>
                 <w:webHidden/>
               </w:rPr>
-              <w:t>9</w:t>
+              <w:t>7</w:t>
             </w:r>
             <w:r>
               <w:rPr>
@@ -960,7 +960,7 @@
                 <w:noProof/>
                 <w:webHidden/>
               </w:rPr>
-              <w:t>9</w:t>
+              <w:t>8</w:t>
             </w:r>
             <w:r>
               <w:rPr>
@@ -1029,7 +1029,7 @@
                 <w:noProof/>
                 <w:webHidden/>
               </w:rPr>
-              <w:t>10</w:t>
+              <w:t>9</w:t>
             </w:r>
             <w:r>
               <w:rPr>
@@ -1098,7 +1098,7 @@
                 <w:noProof/>
                 <w:webHidden/>
               </w:rPr>
-              <w:t>11</w:t>
+              <w:t>10</w:t>
             </w:r>
             <w:r>
               <w:rPr>
@@ -1154,20 +1154,16 @@
                 <w:noProof/>
                 <w:webHidden/>
               </w:rPr>
-            </w:r>
-            <w:r>
-              <w:rPr>
-                <w:noProof/>
-                <w:webHidden/>
-              </w:rPr>
               <w:fldChar w:fldCharType="separate"/>
             </w:r>
             <w:r>
               <w:rPr>
-                <w:noProof/>
-                <w:webHidden/>
-              </w:rPr>
-              <w:t>11</w:t>
+                <w:b/>
+                <w:bCs/>
+                <w:noProof/>
+                <w:webHidden/>
+              </w:rPr>
+              <w:t>Error! Bookmark not defined.</w:t>
             </w:r>
             <w:r>
               <w:rPr>
@@ -1236,7 +1232,7 @@
                 <w:noProof/>
                 <w:webHidden/>
               </w:rPr>
-              <w:t>11</w:t>
+              <w:t>10</w:t>
             </w:r>
             <w:r>
               <w:rPr>
@@ -3219,116 +3215,62 @@
         </w:rPr>
       </w:pPr>
       <w:r>
-        <w:br w:type="page"/>
-      </w:r>
-      <w:r>
         <w:rPr>
           <w:rFonts w:ascii="Arial" w:eastAsia="Calibri" w:hAnsi="Arial" w:cs="Arial"/>
           <w:sz w:val="20"/>
           <w:szCs w:val="20"/>
         </w:rPr>
+        <w:t>CY8CKIT-059 Header pinout</w:t>
+      </w:r>
+    </w:p>
+    <w:p>
+      <w:pPr>
+        <w:pStyle w:val="Heading2"/>
+      </w:pPr>
+      <w:bookmarkStart w:id="4" w:name="_Toc471388601"/>
+      <w:r>
+        <w:t>Connectors</w:t>
+      </w:r>
+      <w:bookmarkEnd w:id="4"/>
+    </w:p>
+    <w:p>
+      <w:r>
+        <w:t>A CY8CKIT-059 with the analog</w:t>
+      </w:r>
+      <w:r>
+        <w:t xml:space="preserve"> inputs and outputs populated</w:t>
+      </w:r>
+      <w:r>
+        <w:t xml:space="preserve"> using female headers</w:t>
+      </w:r>
+      <w:r>
+        <w:t xml:space="preserve"> is shown below. </w:t>
+      </w:r>
+    </w:p>
+    <w:p/>
+    <w:p>
+      <w:pPr>
+        <w:pStyle w:val="Heading2"/>
+      </w:pPr>
+      <w:bookmarkStart w:id="5" w:name="_Toc471388602"/>
+      <w:r>
+        <w:t>USB Connections</w:t>
+      </w:r>
+      <w:bookmarkEnd w:id="5"/>
+    </w:p>
+    <w:p>
+      <w:r>
+        <w:t>The CY8CKIT-059 actually contains two PSoC 5LP devices – one is the target device and the other is used to program and debug the target device. Both devices have USB capability. The target device connects to a standard USB Micro type-B connector (labeled PSoC USB) while the programmer device connects to a board edge connector (labeled KITPROG USB). This board edge connector can be plugged directly into a USB type-A socket with no cable required.</w:t>
+      </w:r>
+    </w:p>
+    <w:p>
+      <w:r>
+        <w:t>Therefore, use the edge connector when you want to program the target device, and use the Micro type-B connector when you want to use the target device (i.e. when you are using the PSoC 5LP as a waveform generator and oscilloscope).</w:t>
+      </w:r>
+    </w:p>
+    <w:p>
+      <w:r>
         <w:lastRenderedPageBreak/>
-        <w:t>CY8CKIT-059 Header pinout</w:t>
-      </w:r>
-    </w:p>
-    <w:p>
-      <w:pPr>
-        <w:rPr>
-          <w:rFonts w:asciiTheme="majorHAnsi" w:eastAsiaTheme="majorEastAsia" w:hAnsiTheme="majorHAnsi" w:cstheme="majorBidi"/>
-          <w:color w:val="2E74B5" w:themeColor="accent1" w:themeShade="BF"/>
-          <w:sz w:val="26"/>
-          <w:szCs w:val="26"/>
-        </w:rPr>
-      </w:pPr>
-    </w:p>
-    <w:p>
-      <w:pPr>
-        <w:pStyle w:val="Heading2"/>
-      </w:pPr>
-      <w:bookmarkStart w:id="4" w:name="_Toc471388601"/>
-      <w:r>
-        <w:t>Connectors</w:t>
-      </w:r>
-      <w:bookmarkEnd w:id="4"/>
-    </w:p>
-    <w:p>
-      <w:r>
-        <w:t xml:space="preserve">A CY8CKIT-059 with all inputs and outputs populated is shown below. </w:t>
-      </w:r>
-      <w:r>
-        <w:t>The</w:t>
-      </w:r>
-      <w:r>
-        <w:t xml:space="preserve"> oscilloscope inputs (Scope A and Scope B) and the waveform generator output are keyed </w:t>
-      </w:r>
-      <w:r>
-        <w:t xml:space="preserve">connectors </w:t>
-      </w:r>
-      <w:r>
-        <w:t>so that the cables can only be connected one way.</w:t>
-      </w:r>
-    </w:p>
-    <w:p>
-      <w:pPr>
-        <w:jc w:val="center"/>
-      </w:pPr>
-    </w:p>
-    <w:p>
-      <w:r>
-        <w:t xml:space="preserve">Examples of the cables are shown below. </w:t>
-      </w:r>
-      <w:r>
-        <w:t>The</w:t>
-      </w:r>
-      <w:r>
-        <w:t xml:space="preserve"> keyed connector must match the direction of the connector that is soldered onto the CY8CKIT-059 board.</w:t>
-      </w:r>
-    </w:p>
-    <w:p>
-      <w:pPr>
-        <w:jc w:val="center"/>
-      </w:pPr>
-    </w:p>
-    <w:p>
-      <w:pPr>
-        <w:jc w:val="center"/>
-      </w:pPr>
-    </w:p>
-    <w:p>
-      <w:pPr>
-        <w:jc w:val="center"/>
-      </w:pPr>
-      <w:r>
-        <w:t xml:space="preserve">  </w:t>
-      </w:r>
-    </w:p>
-    <w:p>
-      <w:pPr>
-        <w:jc w:val="center"/>
-      </w:pPr>
-    </w:p>
-    <w:p>
-      <w:pPr>
-        <w:pStyle w:val="Heading2"/>
-      </w:pPr>
-      <w:bookmarkStart w:id="5" w:name="_Toc471388602"/>
-      <w:r>
-        <w:t>USB Connections</w:t>
-      </w:r>
-      <w:bookmarkEnd w:id="5"/>
-    </w:p>
-    <w:p>
-      <w:r>
-        <w:t>The CY8CKIT-059 actually contains two PSoC 5LP devices – one is the target device and the other is used to program and debug the target device. Both devices have USB capability. The target device connects to a standard USB Micro type-B connector (labeled PSoC USB) while the programmer device connects to a board edge connector (labeled KITPROG USB). This board edge connector can be plugged directly into a USB type-A socket with no cable required.</w:t>
-      </w:r>
-    </w:p>
-    <w:p>
-      <w:r>
-        <w:t>Therefore, use the edge connector when you want to program the target device, and use the Micro type-B connector when you want to use the target device (i.e. when you are using the PSoC 5LP as a waveform generator and oscilloscope).</w:t>
-      </w:r>
-    </w:p>
-    <w:p>
-      <w:r>
         <w:t>Note: a USB type-A male to USB type-A female extension cable can be used if the board is mounted in such a way to make it difficult to plug directly into a USB type-A socket.</w:t>
       </w:r>
     </w:p>
@@ -3406,11 +3348,7 @@
         <w:t xml:space="preserve">(firmware) </w:t>
       </w:r>
       <w:r>
-        <w:t xml:space="preserve">for the oscilloscope is written using PSoC Creator. There are two ways to program the project into the kit. You can either open the project in PSoC Creator to program the kit </w:t>
-      </w:r>
-      <w:r>
-        <w:lastRenderedPageBreak/>
-        <w:t>from inside the tool, or you can use PSoC Programmer to download an existing project’s file to the kit. If you want to modify the project for any reason, PSoC Creator is the tool that you would use.</w:t>
+        <w:t>for the oscilloscope is written using PSoC Creator. There are two ways to program the project into the kit. You can either open the project in PSoC Creator to program the kit from inside the tool, or you can use PSoC Programmer to download an existing project’s file to the kit. If you want to modify the project for any reason, PSoC Creator is the tool that you would use.</w:t>
       </w:r>
     </w:p>
     <w:p>
@@ -3427,7 +3365,15 @@
         <w:t>e from the following locations.</w:t>
       </w:r>
       <w:r>
-        <w:t xml:space="preserve"> Each row is a superset of the row above it so if you want everything, just download and run the CY8CKIT-059 kit setup installer.</w:t>
+        <w:t xml:space="preserve"> Each row is </w:t>
+      </w:r>
+      <w:proofErr w:type="gramStart"/>
+      <w:r>
+        <w:t>a superset of the row above it so if you want everything, just download</w:t>
+      </w:r>
+      <w:proofErr w:type="gramEnd"/>
+      <w:r>
+        <w:t xml:space="preserve"> and run the CY8CKIT-059 kit setup installer.</w:t>
       </w:r>
     </w:p>
     <w:tbl>
@@ -3438,8 +3384,8 @@
         <w:tblLook w:val="04A0" w:firstRow="1" w:lastRow="0" w:firstColumn="1" w:lastColumn="0" w:noHBand="0" w:noVBand="1"/>
       </w:tblPr>
       <w:tblGrid>
-        <w:gridCol w:w="4350"/>
-        <w:gridCol w:w="4709"/>
+        <w:gridCol w:w="3806"/>
+        <w:gridCol w:w="5253"/>
       </w:tblGrid>
       <w:tr>
         <w:trPr>
@@ -3502,7 +3448,33 @@
               <w:rPr>
                 <w:sz w:val="20"/>
               </w:rPr>
-              <w:t>Program firmware to the kit</w:t>
+              <w:t>View and modify the project or create your own custom project and program it to the kit</w:t>
+            </w:r>
+            <w:r>
+              <w:rPr>
+                <w:sz w:val="20"/>
+              </w:rPr>
+              <w:t xml:space="preserve">. </w:t>
+            </w:r>
+            <w:r>
+              <w:rPr>
+                <w:sz w:val="20"/>
+              </w:rPr>
+              <w:t xml:space="preserve">(The installer includes </w:t>
+            </w:r>
+            <w:proofErr w:type="spellStart"/>
+            <w:r>
+              <w:rPr>
+                <w:sz w:val="20"/>
+              </w:rPr>
+              <w:t>PSoC</w:t>
+            </w:r>
+            <w:proofErr w:type="spellEnd"/>
+            <w:r>
+              <w:rPr>
+                <w:sz w:val="20"/>
+              </w:rPr>
+              <w:t xml:space="preserve"> Programmer)</w:t>
             </w:r>
           </w:p>
         </w:tc>
@@ -3516,15 +3488,9 @@
                 <w:sz w:val="20"/>
               </w:rPr>
             </w:pPr>
-            <w:hyperlink r:id="rId12" w:history="1">
-              <w:r>
-                <w:rPr>
-                  <w:rStyle w:val="Hyperlink"/>
-                  <w:sz w:val="20"/>
-                </w:rPr>
-                <w:t>www.cypress.com/psocprogrammer</w:t>
-              </w:r>
-            </w:hyperlink>
+            <w:r>
+              <w:t>https://www.infineon.com/cms/en/design-support/tools/sdk/psoc-software/psoc-creator/</w:t>
+            </w:r>
           </w:p>
         </w:tc>
       </w:tr>
@@ -3546,13 +3512,66 @@
               <w:rPr>
                 <w:sz w:val="20"/>
               </w:rPr>
-              <w:t>View and modify the project or create your own custom project</w:t>
+              <w:t>View kit documentation and design</w:t>
             </w:r>
             <w:r>
               <w:rPr>
                 <w:sz w:val="20"/>
               </w:rPr>
-              <w:t xml:space="preserve"> and program it to the kit</w:t>
+              <w:t>.</w:t>
+            </w:r>
+            <w:r>
+              <w:rPr>
+                <w:sz w:val="20"/>
+              </w:rPr>
+              <w:t xml:space="preserve"> </w:t>
+            </w:r>
+          </w:p>
+          <w:p>
+            <w:pPr>
+              <w:rPr>
+                <w:sz w:val="20"/>
+              </w:rPr>
+            </w:pPr>
+            <w:r>
+              <w:rPr>
+                <w:sz w:val="20"/>
+              </w:rPr>
+              <w:t>(</w:t>
+            </w:r>
+            <w:r>
+              <w:rPr>
+                <w:sz w:val="20"/>
+              </w:rPr>
+              <w:t xml:space="preserve">Kit Setup includes </w:t>
+            </w:r>
+            <w:proofErr w:type="spellStart"/>
+            <w:r>
+              <w:rPr>
+                <w:sz w:val="20"/>
+              </w:rPr>
+              <w:t>PSoC</w:t>
+            </w:r>
+            <w:proofErr w:type="spellEnd"/>
+            <w:r>
+              <w:rPr>
+                <w:sz w:val="20"/>
+              </w:rPr>
+              <w:t xml:space="preserve"> Creator and </w:t>
+            </w:r>
+            <w:proofErr w:type="spellStart"/>
+            <w:r>
+              <w:rPr>
+                <w:sz w:val="20"/>
+              </w:rPr>
+              <w:t>PSoC</w:t>
+            </w:r>
+            <w:proofErr w:type="spellEnd"/>
+            <w:r>
+              <w:rPr>
+                <w:sz w:val="20"/>
+              </w:rPr>
+              <w:t xml:space="preserve"> Programmer, Kit Only includes just the kit file)</w:t>
             </w:r>
           </w:p>
         </w:tc>
@@ -3563,96 +3582,13 @@
           <w:p>
             <w:pPr>
               <w:rPr>
-                <w:sz w:val="20"/>
-              </w:rPr>
-            </w:pPr>
-            <w:hyperlink r:id="rId13" w:history="1">
-              <w:r>
-                <w:rPr>
-                  <w:rStyle w:val="Hyperlink"/>
-                  <w:sz w:val="20"/>
-                </w:rPr>
-                <w:t>www.cypress.com/psoccreator</w:t>
-              </w:r>
-            </w:hyperlink>
-            <w:r>
-              <w:rPr>
-                <w:sz w:val="20"/>
-              </w:rPr>
-              <w:t xml:space="preserve"> </w:t>
-            </w:r>
-          </w:p>
-          <w:p>
-            <w:pPr>
-              <w:rPr>
-                <w:sz w:val="20"/>
-              </w:rPr>
-            </w:pPr>
-            <w:r>
-              <w:rPr>
-                <w:sz w:val="20"/>
-              </w:rPr>
-              <w:t>(The installer includes PSoC Programmer)</w:t>
-            </w:r>
-          </w:p>
-        </w:tc>
-      </w:tr>
-      <w:tr>
-        <w:trPr>
-          <w:jc w:val="center"/>
-        </w:trPr>
-        <w:tc>
-          <w:tcPr>
-            <w:tcW w:w="4350" w:type="dxa"/>
-          </w:tcPr>
-          <w:p>
-            <w:pPr>
-              <w:rPr>
-                <w:sz w:val="20"/>
-              </w:rPr>
-            </w:pPr>
-            <w:r>
-              <w:rPr>
-                <w:sz w:val="20"/>
-              </w:rPr>
-              <w:t>View kit documentation and design</w:t>
-            </w:r>
-          </w:p>
-        </w:tc>
-        <w:tc>
-          <w:tcPr>
-            <w:tcW w:w="4709" w:type="dxa"/>
-          </w:tcPr>
-          <w:p>
-            <w:pPr>
-              <w:rPr>
-                <w:rStyle w:val="Hyperlink"/>
-                <w:sz w:val="20"/>
-              </w:rPr>
-            </w:pPr>
-            <w:hyperlink r:id="rId14" w:history="1">
-              <w:r>
-                <w:rPr>
-                  <w:rStyle w:val="Hyperlink"/>
-                  <w:sz w:val="20"/>
-                </w:rPr>
-                <w:t>www.cypress.com/cy8ckit-059</w:t>
-              </w:r>
-            </w:hyperlink>
-          </w:p>
-          <w:p>
-            <w:pPr>
-              <w:rPr>
                 <w:color w:val="0563C1" w:themeColor="hyperlink"/>
                 <w:sz w:val="20"/>
                 <w:u w:val="single"/>
               </w:rPr>
             </w:pPr>
             <w:r>
-              <w:rPr>
-                <w:sz w:val="20"/>
-              </w:rPr>
-              <w:t>(Kit Setup includes PSoC Creator and PSoC Programmer, Kit Only includes just the kit file)</w:t>
+              <w:t>https://www.infineon.com/cms/en/product/evaluation-boards/cy8ckit-059</w:t>
             </w:r>
           </w:p>
         </w:tc>
@@ -3699,7 +3635,12 @@
         </w:numPr>
       </w:pPr>
       <w:r>
-        <w:t>Navigate to the folder containing the project</w:t>
+        <w:t>Naviga</w:t>
+      </w:r>
+      <w:bookmarkStart w:id="8" w:name="_GoBack"/>
+      <w:bookmarkEnd w:id="8"/>
+      <w:r>
+        <w:t>te to the folder containing the project</w:t>
       </w:r>
       <w:r>
         <w:t xml:space="preserve"> (in the GitHub repository, it is in </w:t>
@@ -3715,13 +3656,19 @@
       <w:r>
         <w:t>. Double-click on the PSoC Creator workspace file (</w:t>
       </w:r>
+      <w:r>
+        <w:t>Scope-CY8CKIT-59</w:t>
+      </w:r>
+      <w:r>
+        <w:t xml:space="preserve">.cywrk) to open it in </w:t>
+      </w:r>
       <w:proofErr w:type="spellStart"/>
       <w:r>
-        <w:t>Scope.cywrk</w:t>
+        <w:t>PSoC</w:t>
       </w:r>
       <w:proofErr w:type="spellEnd"/>
       <w:r>
-        <w:t>) to open it in PSoC Creator.</w:t>
+        <w:t xml:space="preserve"> Creator.</w:t>
       </w:r>
     </w:p>
     <w:p>
@@ -3733,7 +3680,13 @@
         </w:numPr>
       </w:pPr>
       <w:r>
-        <w:t>Select the menu item “Build &gt; Build Scope”.</w:t>
+        <w:t xml:space="preserve">If the folder </w:t>
+      </w:r>
+      <w:r>
+        <w:t>containing the project</w:t>
+      </w:r>
+      <w:r>
+        <w:t xml:space="preserve"> already has been built you can skip to step 7.</w:t>
       </w:r>
     </w:p>
     <w:p>
@@ -3745,16 +3698,7 @@
         </w:numPr>
       </w:pPr>
       <w:r>
-        <w:t xml:space="preserve">Once the build is complete, you should see “Build Succeeded” </w:t>
-      </w:r>
-      <w:r>
-        <w:t>in</w:t>
-      </w:r>
-      <w:r>
-        <w:t xml:space="preserve"> the Output window.</w:t>
-      </w:r>
-      <w:r>
-        <w:t xml:space="preserve"> (see the figure below for this step and all subsequent steps).</w:t>
+        <w:t>Select the menu item “Build &gt; Build Scope”.</w:t>
       </w:r>
     </w:p>
     <w:p>
@@ -3766,7 +3710,16 @@
         </w:numPr>
       </w:pPr>
       <w:r>
-        <w:t xml:space="preserve">Select the menu item “Debug &gt; Program”. </w:t>
+        <w:t xml:space="preserve">Once the build is complete, you should see “Build Succeeded” </w:t>
+      </w:r>
+      <w:r>
+        <w:t>in</w:t>
+      </w:r>
+      <w:r>
+        <w:t xml:space="preserve"> the Output window.</w:t>
+      </w:r>
+      <w:r>
+        <w:t xml:space="preserve"> (see the figure below for this step and all subsequent steps).</w:t>
       </w:r>
     </w:p>
     <w:p>
@@ -3778,7 +3731,7 @@
         </w:numPr>
       </w:pPr>
       <w:r>
-        <w:t>Once programming is done, you should see a message at the bottom of the Output window indicating that the device was successfully programmed.</w:t>
+        <w:t xml:space="preserve">Select the menu item “Debug &gt; Program”. </w:t>
       </w:r>
     </w:p>
     <w:p>
@@ -3790,6 +3743,19 @@
         </w:numPr>
       </w:pPr>
       <w:r>
+        <w:t>Once programming is done, you should see a message at the bottom of the Output window indicating that the device was successfully programmed.</w:t>
+      </w:r>
+    </w:p>
+    <w:p>
+      <w:pPr>
+        <w:pStyle w:val="ListParagraph"/>
+        <w:numPr>
+          <w:ilvl w:val="0"/>
+          <w:numId w:val="13"/>
+        </w:numPr>
+      </w:pPr>
+      <w:r>
+        <w:lastRenderedPageBreak/>
         <w:t>If you want to explore the project in detail, you can click on the schematic tabs or double-click on main.c from the Workspace Explorer.</w:t>
       </w:r>
     </w:p>
@@ -3801,7 +3767,6 @@
         <w:rPr>
           <w:noProof/>
         </w:rPr>
-        <w:lastRenderedPageBreak/>
         <w:drawing>
           <wp:inline distT="0" distB="0" distL="0" distR="0" wp14:anchorId="39F82F89" wp14:editId="154D1DE0">
             <wp:extent cx="5868063" cy="4290713"/>
@@ -3818,7 +3783,7 @@
                     <pic:cNvPicPr/>
                   </pic:nvPicPr>
                   <pic:blipFill>
-                    <a:blip r:embed="rId15"/>
+                    <a:blip r:embed="rId12"/>
                     <a:stretch>
                       <a:fillRect/>
                     </a:stretch>
@@ -3854,12 +3819,12 @@
         <w:pStyle w:val="Heading2"/>
         <w:pageBreakBefore/>
       </w:pPr>
-      <w:bookmarkStart w:id="8" w:name="_Toc471388605"/>
+      <w:bookmarkStart w:id="9" w:name="_Toc471388605"/>
       <w:r>
         <w:lastRenderedPageBreak/>
         <w:t>Software (PC GUI)</w:t>
       </w:r>
-      <w:bookmarkEnd w:id="8"/>
+      <w:bookmarkEnd w:id="9"/>
     </w:p>
     <w:p>
       <w:r>
@@ -3878,17 +3843,62 @@
         <w:t>Universal ALICE</w:t>
       </w:r>
       <w:r>
-        <w:t xml:space="preserve"> Project (). The source code is provided under the GNU General Public License.</w:t>
+        <w:t xml:space="preserve"> Project (</w:t>
+      </w:r>
+      <w:r>
+        <w:t>Alice-universal-</w:t>
+      </w:r>
+      <w:proofErr w:type="spellStart"/>
+      <w:r>
+        <w:t>apha</w:t>
+      </w:r>
+      <w:r>
+        <w:t>.pyw</w:t>
+      </w:r>
+      <w:proofErr w:type="spellEnd"/>
+      <w:r>
+        <w:t>). The source code is provided under the GNU General Public License.</w:t>
       </w:r>
       <w:r>
         <w:t xml:space="preserve"> </w:t>
       </w:r>
       <w:r>
-        <w:t>A Hardware specific level interface file is provided</w:t>
+        <w:t xml:space="preserve">A Hardware specific level interface file </w:t>
+      </w:r>
+      <w:r>
+        <w:t>(</w:t>
+      </w:r>
+      <w:r>
+        <w:t>Cyscope_Interface_Level</w:t>
+      </w:r>
+      <w:r>
+        <w:t xml:space="preserve">.py) </w:t>
+      </w:r>
+      <w:r>
+        <w:t>is provided</w:t>
       </w:r>
       <w:r>
         <w:t xml:space="preserve"> to work with the features of the CY8CKIT-059.</w:t>
       </w:r>
+      <w:r>
+        <w:t xml:space="preserve"> This hardware specific level interface file needs to be explicitly defined in the </w:t>
+      </w:r>
+      <w:r>
+        <w:t>alice_init</w:t>
+      </w:r>
+      <w:r>
+        <w:t>.ini file like this:</w:t>
+      </w:r>
+    </w:p>
+    <w:p>
+      <w:proofErr w:type="spellStart"/>
+      <w:r>
+        <w:t>HardwareFile</w:t>
+      </w:r>
+      <w:proofErr w:type="spellEnd"/>
+      <w:r>
+        <w:t xml:space="preserve"> = "Cyscope_Interface_Level.py" # Name of hardware specific functions file to load</w:t>
+      </w:r>
     </w:p>
     <w:p>
       <w:r>
@@ -3899,27 +3909,6 @@
       </w:r>
       <w:r>
         <w:t xml:space="preserve">. </w:t>
-      </w:r>
-      <w:r>
-        <w:t>Inside that folder is a shortcu</w:t>
-      </w:r>
-      <w:r>
-        <w:t>t</w:t>
-      </w:r>
-      <w:r>
-        <w:t xml:space="preserve"> “</w:t>
-      </w:r>
-      <w:r>
-        <w:t>”</w:t>
-      </w:r>
-      <w:r>
-        <w:t xml:space="preserve">. Double-click on it to </w:t>
-      </w:r>
-      <w:r>
-        <w:t>start</w:t>
-      </w:r>
-      <w:r>
-        <w:t xml:space="preserve"> the software.</w:t>
       </w:r>
     </w:p>
     <w:p>
@@ -3999,7 +3988,7 @@
                     <pic:cNvPicPr/>
                   </pic:nvPicPr>
                   <pic:blipFill>
-                    <a:blip r:embed="rId16"/>
+                    <a:blip r:embed="rId13"/>
                     <a:stretch>
                       <a:fillRect/>
                     </a:stretch>
@@ -4024,11 +4013,11 @@
       <w:pPr>
         <w:pStyle w:val="Heading3"/>
       </w:pPr>
-      <w:bookmarkStart w:id="9" w:name="_Toc471388606"/>
+      <w:bookmarkStart w:id="10" w:name="_Toc471388606"/>
       <w:r>
         <w:t>Modifying the Software</w:t>
       </w:r>
-      <w:bookmarkEnd w:id="9"/>
+      <w:bookmarkEnd w:id="10"/>
     </w:p>
     <w:p>
       <w:r>
@@ -4049,7 +4038,7 @@
         <w:pStyle w:val="Heading1"/>
         <w:pageBreakBefore/>
       </w:pPr>
-      <w:bookmarkStart w:id="10" w:name="_Toc471388607"/>
+      <w:bookmarkStart w:id="11" w:name="_Toc471388607"/>
       <w:r>
         <w:lastRenderedPageBreak/>
         <w:t>Using the CY8CKIT-</w:t>
@@ -4063,17 +4052,17 @@
       <w:r>
         <w:t xml:space="preserve"> Function Generator and Oscilloscope</w:t>
       </w:r>
-      <w:bookmarkEnd w:id="10"/>
+      <w:bookmarkEnd w:id="11"/>
     </w:p>
     <w:p>
       <w:pPr>
         <w:pStyle w:val="Heading2"/>
       </w:pPr>
-      <w:bookmarkStart w:id="11" w:name="_Toc471388608"/>
+      <w:bookmarkStart w:id="12" w:name="_Toc471388608"/>
       <w:r>
         <w:t>USB Connection</w:t>
       </w:r>
-      <w:bookmarkEnd w:id="11"/>
+      <w:bookmarkEnd w:id="12"/>
     </w:p>
     <w:p>
       <w:r>
@@ -4187,7 +4176,7 @@
           <w:szCs w:val="26"/>
         </w:rPr>
       </w:pPr>
-      <w:bookmarkStart w:id="12" w:name="_Toc471388609"/>
+      <w:bookmarkStart w:id="13" w:name="_Toc471388609"/>
       <w:r>
         <w:br w:type="page"/>
       </w:r>
@@ -4200,7 +4189,7 @@
         <w:lastRenderedPageBreak/>
         <w:t>Waveform Generator</w:t>
       </w:r>
-      <w:bookmarkEnd w:id="12"/>
+      <w:bookmarkEnd w:id="13"/>
     </w:p>
     <w:p>
       <w:r>
@@ -4231,7 +4220,7 @@
                     <pic:cNvPicPr/>
                   </pic:nvPicPr>
                   <pic:blipFill>
-                    <a:blip r:embed="rId17"/>
+                    <a:blip r:embed="rId14"/>
                     <a:stretch>
                       <a:fillRect/>
                     </a:stretch>
@@ -4391,7 +4380,7 @@
           <w:szCs w:val="26"/>
         </w:rPr>
       </w:pPr>
-      <w:bookmarkStart w:id="13" w:name="_Toc471388610"/>
+      <w:bookmarkStart w:id="14" w:name="_Toc471388610"/>
       <w:r>
         <w:br w:type="page"/>
       </w:r>
@@ -4404,7 +4393,7 @@
         <w:lastRenderedPageBreak/>
         <w:t>Oscilloscope</w:t>
       </w:r>
-      <w:bookmarkEnd w:id="13"/>
+      <w:bookmarkEnd w:id="14"/>
     </w:p>
     <w:p>
       <w:r>
@@ -4441,7 +4430,7 @@
                     <pic:cNvPicPr/>
                   </pic:nvPicPr>
                   <pic:blipFill>
-                    <a:blip r:embed="rId18"/>
+                    <a:blip r:embed="rId15"/>
                     <a:stretch>
                       <a:fillRect/>
                     </a:stretch>
@@ -4599,7 +4588,7 @@
         <w:pStyle w:val="Heading2"/>
         <w:pageBreakBefore/>
       </w:pPr>
-      <w:bookmarkStart w:id="14" w:name="_Toc471388611"/>
+      <w:bookmarkStart w:id="15" w:name="_Toc471388611"/>
       <w:r>
         <w:lastRenderedPageBreak/>
         <w:t>D</w:t>
@@ -4610,7 +4599,7 @@
       <w:r>
         <w:t>Outputs</w:t>
       </w:r>
-      <w:bookmarkEnd w:id="14"/>
+      <w:bookmarkEnd w:id="15"/>
     </w:p>
     <w:p>
       <w:r>
@@ -4636,8 +4625,6 @@
       <w:pPr>
         <w:jc w:val="center"/>
       </w:pPr>
-      <w:bookmarkStart w:id="15" w:name="_GoBack"/>
-      <w:bookmarkEnd w:id="15"/>
       <w:r>
         <w:rPr>
           <w:noProof/>
@@ -4658,7 +4645,7 @@
                     <pic:cNvPicPr/>
                   </pic:nvPicPr>
                   <pic:blipFill>
-                    <a:blip r:embed="rId19"/>
+                    <a:blip r:embed="rId16"/>
                     <a:stretch>
                       <a:fillRect/>
                     </a:stretch>
@@ -4718,7 +4705,7 @@
       </w:r>
     </w:p>
     <w:sectPr>
-      <w:footerReference w:type="default" r:id="rId20"/>
+      <w:footerReference w:type="default" r:id="rId17"/>
       <w:pgSz w:w="12240" w:h="15840"/>
       <w:pgMar w:top="1440" w:right="1440" w:bottom="1440" w:left="1440" w:header="720" w:footer="720" w:gutter="0"/>
       <w:cols w:space="720"/>
@@ -4859,7 +4846,7 @@
                 <w:bCs/>
                 <w:noProof/>
               </w:rPr>
-              <w:t>11</w:t>
+              <w:t>10</w:t>
             </w:r>
             <w:r>
               <w:rPr>
@@ -7897,7 +7884,7 @@
   <a:extraClrSchemeLst/>
   <a:extLst>
     <a:ext uri="{05A4C25C-085E-4340-85A3-A5531E510DB2}">
-      <thm15:themeFamily xmlns="" xmlns:thm15="http://schemas.microsoft.com/office/thememl/2012/main" name="Office Theme" id="{62F939B6-93AF-4DB8-9C6B-D6C7DFDC589F}" vid="{4A3C46E8-61CC-4603-A589-7422A47A8E4A}"/>
+      <thm15:themeFamily xmlns:thm15="http://schemas.microsoft.com/office/thememl/2012/main" xmlns="" name="Office Theme" id="{62F939B6-93AF-4DB8-9C6B-D6C7DFDC589F}" vid="{4A3C46E8-61CC-4603-A589-7422A47A8E4A}"/>
     </a:ext>
   </a:extLst>
 </a:theme>
@@ -7908,7 +7895,7 @@
 </file>
 
 <file path=customXml/itemProps1.xml><?xml version="1.0" encoding="utf-8"?>
-<ds:datastoreItem xmlns:ds="http://schemas.openxmlformats.org/officeDocument/2006/customXml" ds:itemID="{0969CE31-A14E-4769-A7E1-6C5262DA4804}">
+<ds:datastoreItem xmlns:ds="http://schemas.openxmlformats.org/officeDocument/2006/customXml" ds:itemID="{C0AF993A-FE16-4AD4-A346-DF9849776219}">
   <ds:schemaRefs>
     <ds:schemaRef ds:uri="http://schemas.openxmlformats.org/officeDocument/2006/bibliography"/>
   </ds:schemaRefs>

</xml_diff>